<commit_message>
Start of mini NEA
</commit_message>
<xml_diff>
--- a/Client Brief.docx
+++ b/Client Brief.docx
@@ -142,238 +142,261 @@
         </w:rPr>
         <w:t>Would want to be able to win</w:t>
       </w:r>
-    </w:p>
-    <w:p>
-      <w:pPr>
-        <w:pStyle w:val="ListParagraph"/>
-        <w:numPr>
-          <w:ilvl w:val="0"/>
-          <w:numId w:val="1"/>
-        </w:numPr>
-        <w:tabs>
-          <w:tab w:val="left" w:pos="1368"/>
-        </w:tabs>
-        <w:rPr>
-          <w:sz w:val="24"/>
-          <w:szCs w:val="24"/>
-        </w:rPr>
-      </w:pPr>
-      <w:r>
-        <w:rPr>
-          <w:sz w:val="24"/>
-          <w:szCs w:val="24"/>
-        </w:rPr>
-        <w:t>High scores</w:t>
-      </w:r>
-    </w:p>
-    <w:p>
-      <w:pPr>
-        <w:pStyle w:val="ListParagraph"/>
-        <w:numPr>
-          <w:ilvl w:val="0"/>
-          <w:numId w:val="1"/>
-        </w:numPr>
-        <w:tabs>
-          <w:tab w:val="left" w:pos="1368"/>
-        </w:tabs>
-        <w:rPr>
-          <w:sz w:val="24"/>
-          <w:szCs w:val="24"/>
-        </w:rPr>
-      </w:pPr>
-      <w:r>
-        <w:rPr>
-          <w:sz w:val="24"/>
-          <w:szCs w:val="24"/>
-        </w:rPr>
-        <w:t>Can lose</w:t>
-      </w:r>
-    </w:p>
-    <w:p>
-      <w:pPr>
-        <w:pStyle w:val="ListParagraph"/>
-        <w:numPr>
-          <w:ilvl w:val="0"/>
-          <w:numId w:val="1"/>
-        </w:numPr>
-        <w:tabs>
-          <w:tab w:val="left" w:pos="1368"/>
-        </w:tabs>
-        <w:rPr>
-          <w:sz w:val="24"/>
-          <w:szCs w:val="24"/>
-        </w:rPr>
-      </w:pPr>
-      <w:r>
-        <w:rPr>
-          <w:sz w:val="24"/>
-          <w:szCs w:val="24"/>
-        </w:rPr>
-        <w:t>Be able to track progress</w:t>
-      </w:r>
-    </w:p>
-    <w:p>
-      <w:pPr>
-        <w:pStyle w:val="ListParagraph"/>
-        <w:numPr>
-          <w:ilvl w:val="0"/>
-          <w:numId w:val="1"/>
-        </w:numPr>
-        <w:tabs>
-          <w:tab w:val="left" w:pos="1368"/>
-        </w:tabs>
-        <w:rPr>
-          <w:sz w:val="24"/>
-          <w:szCs w:val="24"/>
-        </w:rPr>
-      </w:pPr>
-      <w:r>
-        <w:rPr>
-          <w:sz w:val="24"/>
-          <w:szCs w:val="24"/>
-        </w:rPr>
-        <w:t>Integrate ethics no matter the topic</w:t>
-      </w:r>
-    </w:p>
-    <w:p>
-      <w:pPr>
-        <w:pStyle w:val="ListParagraph"/>
-        <w:numPr>
-          <w:ilvl w:val="0"/>
-          <w:numId w:val="1"/>
-        </w:numPr>
-        <w:tabs>
-          <w:tab w:val="left" w:pos="1368"/>
-        </w:tabs>
-        <w:rPr>
-          <w:sz w:val="24"/>
-          <w:szCs w:val="24"/>
-        </w:rPr>
-      </w:pPr>
-      <w:r>
-        <w:rPr>
-          <w:sz w:val="24"/>
-          <w:szCs w:val="24"/>
-        </w:rPr>
-        <w:t>Must have flowchart</w:t>
-      </w:r>
-    </w:p>
-    <w:p>
-      <w:pPr>
-        <w:pStyle w:val="ListParagraph"/>
-        <w:numPr>
-          <w:ilvl w:val="0"/>
-          <w:numId w:val="1"/>
-        </w:numPr>
-        <w:tabs>
-          <w:tab w:val="left" w:pos="1368"/>
-        </w:tabs>
-        <w:rPr>
-          <w:sz w:val="24"/>
-          <w:szCs w:val="24"/>
-        </w:rPr>
-      </w:pPr>
-      <w:r>
-        <w:rPr>
-          <w:sz w:val="24"/>
-          <w:szCs w:val="24"/>
-        </w:rPr>
-        <w:t xml:space="preserve">And pseudocode </w:t>
-      </w:r>
-    </w:p>
-    <w:p>
-      <w:pPr>
-        <w:pStyle w:val="ListParagraph"/>
-        <w:numPr>
-          <w:ilvl w:val="0"/>
-          <w:numId w:val="1"/>
-        </w:numPr>
-        <w:tabs>
-          <w:tab w:val="left" w:pos="1368"/>
-        </w:tabs>
-        <w:rPr>
-          <w:sz w:val="24"/>
-          <w:szCs w:val="24"/>
-        </w:rPr>
-      </w:pPr>
-      <w:r>
-        <w:rPr>
-          <w:sz w:val="24"/>
-          <w:szCs w:val="24"/>
-        </w:rPr>
-        <w:t>Must have testing</w:t>
-      </w:r>
-    </w:p>
-    <w:p>
-      <w:pPr>
-        <w:pStyle w:val="ListParagraph"/>
-        <w:numPr>
-          <w:ilvl w:val="0"/>
-          <w:numId w:val="1"/>
-        </w:numPr>
-        <w:tabs>
-          <w:tab w:val="left" w:pos="1368"/>
-        </w:tabs>
-        <w:rPr>
-          <w:sz w:val="24"/>
-          <w:szCs w:val="24"/>
-        </w:rPr>
-      </w:pPr>
-      <w:r>
-        <w:rPr>
-          <w:sz w:val="24"/>
-          <w:szCs w:val="24"/>
-        </w:rPr>
-        <w:t>Must have evaluation</w:t>
-      </w:r>
-    </w:p>
-    <w:p>
-      <w:pPr>
-        <w:pStyle w:val="ListParagraph"/>
-        <w:numPr>
-          <w:ilvl w:val="0"/>
-          <w:numId w:val="1"/>
-        </w:numPr>
-        <w:tabs>
-          <w:tab w:val="left" w:pos="1368"/>
-        </w:tabs>
-        <w:rPr>
-          <w:sz w:val="24"/>
-          <w:szCs w:val="24"/>
-        </w:rPr>
-      </w:pPr>
-      <w:r>
-        <w:rPr>
-          <w:sz w:val="24"/>
-          <w:szCs w:val="24"/>
-        </w:rPr>
-        <w:t>Make sure to comment.</w:t>
-      </w:r>
-    </w:p>
-    <w:p>
-      <w:pPr>
-        <w:pStyle w:val="ListParagraph"/>
-        <w:numPr>
-          <w:ilvl w:val="0"/>
-          <w:numId w:val="1"/>
-        </w:numPr>
-        <w:tabs>
-          <w:tab w:val="left" w:pos="1368"/>
-        </w:tabs>
-        <w:rPr>
-          <w:sz w:val="24"/>
-          <w:szCs w:val="24"/>
-        </w:rPr>
-      </w:pPr>
-      <w:r>
-        <w:rPr>
-          <w:sz w:val="24"/>
-          <w:szCs w:val="24"/>
-        </w:rPr>
-        <w:t>(I am doing 4.5/Binary)</w:t>
-      </w:r>
       <w:bookmarkStart w:id="0" w:name="_GoBack"/>
       <w:bookmarkEnd w:id="0"/>
+    </w:p>
+    <w:p>
+      <w:pPr>
+        <w:pStyle w:val="ListParagraph"/>
+        <w:numPr>
+          <w:ilvl w:val="0"/>
+          <w:numId w:val="1"/>
+        </w:numPr>
+        <w:tabs>
+          <w:tab w:val="left" w:pos="1368"/>
+        </w:tabs>
+        <w:rPr>
+          <w:sz w:val="24"/>
+          <w:szCs w:val="24"/>
+        </w:rPr>
+      </w:pPr>
+      <w:r>
+        <w:rPr>
+          <w:sz w:val="24"/>
+          <w:szCs w:val="24"/>
+        </w:rPr>
+        <w:t>High scores</w:t>
+      </w:r>
+    </w:p>
+    <w:p>
+      <w:pPr>
+        <w:pStyle w:val="ListParagraph"/>
+        <w:numPr>
+          <w:ilvl w:val="0"/>
+          <w:numId w:val="1"/>
+        </w:numPr>
+        <w:tabs>
+          <w:tab w:val="left" w:pos="1368"/>
+        </w:tabs>
+        <w:rPr>
+          <w:sz w:val="24"/>
+          <w:szCs w:val="24"/>
+        </w:rPr>
+      </w:pPr>
+      <w:r>
+        <w:rPr>
+          <w:sz w:val="24"/>
+          <w:szCs w:val="24"/>
+        </w:rPr>
+        <w:t>Can lose</w:t>
+      </w:r>
+    </w:p>
+    <w:p>
+      <w:pPr>
+        <w:pStyle w:val="ListParagraph"/>
+        <w:numPr>
+          <w:ilvl w:val="0"/>
+          <w:numId w:val="1"/>
+        </w:numPr>
+        <w:tabs>
+          <w:tab w:val="left" w:pos="1368"/>
+        </w:tabs>
+        <w:rPr>
+          <w:sz w:val="24"/>
+          <w:szCs w:val="24"/>
+        </w:rPr>
+      </w:pPr>
+      <w:r>
+        <w:rPr>
+          <w:sz w:val="24"/>
+          <w:szCs w:val="24"/>
+        </w:rPr>
+        <w:t>Be able to track progress</w:t>
+      </w:r>
+    </w:p>
+    <w:p>
+      <w:pPr>
+        <w:pStyle w:val="ListParagraph"/>
+        <w:numPr>
+          <w:ilvl w:val="0"/>
+          <w:numId w:val="1"/>
+        </w:numPr>
+        <w:tabs>
+          <w:tab w:val="left" w:pos="1368"/>
+        </w:tabs>
+        <w:rPr>
+          <w:sz w:val="24"/>
+          <w:szCs w:val="24"/>
+        </w:rPr>
+      </w:pPr>
+      <w:r>
+        <w:rPr>
+          <w:sz w:val="24"/>
+          <w:szCs w:val="24"/>
+        </w:rPr>
+        <w:t>Integrate ethics no matter the topic</w:t>
+      </w:r>
+    </w:p>
+    <w:p>
+      <w:pPr>
+        <w:pStyle w:val="ListParagraph"/>
+        <w:numPr>
+          <w:ilvl w:val="0"/>
+          <w:numId w:val="1"/>
+        </w:numPr>
+        <w:tabs>
+          <w:tab w:val="left" w:pos="1368"/>
+        </w:tabs>
+        <w:rPr>
+          <w:sz w:val="24"/>
+          <w:szCs w:val="24"/>
+        </w:rPr>
+      </w:pPr>
+      <w:r>
+        <w:rPr>
+          <w:sz w:val="24"/>
+          <w:szCs w:val="24"/>
+        </w:rPr>
+        <w:t>Must have flowchart</w:t>
+      </w:r>
+    </w:p>
+    <w:p>
+      <w:pPr>
+        <w:pStyle w:val="ListParagraph"/>
+        <w:numPr>
+          <w:ilvl w:val="0"/>
+          <w:numId w:val="1"/>
+        </w:numPr>
+        <w:tabs>
+          <w:tab w:val="left" w:pos="1368"/>
+        </w:tabs>
+        <w:rPr>
+          <w:sz w:val="24"/>
+          <w:szCs w:val="24"/>
+        </w:rPr>
+      </w:pPr>
+      <w:r>
+        <w:rPr>
+          <w:sz w:val="24"/>
+          <w:szCs w:val="24"/>
+        </w:rPr>
+        <w:t xml:space="preserve">And pseudocode </w:t>
+      </w:r>
+    </w:p>
+    <w:p>
+      <w:pPr>
+        <w:pStyle w:val="ListParagraph"/>
+        <w:numPr>
+          <w:ilvl w:val="0"/>
+          <w:numId w:val="1"/>
+        </w:numPr>
+        <w:tabs>
+          <w:tab w:val="left" w:pos="1368"/>
+        </w:tabs>
+        <w:rPr>
+          <w:sz w:val="24"/>
+          <w:szCs w:val="24"/>
+        </w:rPr>
+      </w:pPr>
+      <w:r>
+        <w:rPr>
+          <w:sz w:val="24"/>
+          <w:szCs w:val="24"/>
+        </w:rPr>
+        <w:t>Must have testing</w:t>
+      </w:r>
+    </w:p>
+    <w:p>
+      <w:pPr>
+        <w:pStyle w:val="ListParagraph"/>
+        <w:numPr>
+          <w:ilvl w:val="0"/>
+          <w:numId w:val="1"/>
+        </w:numPr>
+        <w:tabs>
+          <w:tab w:val="left" w:pos="1368"/>
+        </w:tabs>
+        <w:rPr>
+          <w:sz w:val="24"/>
+          <w:szCs w:val="24"/>
+        </w:rPr>
+      </w:pPr>
+      <w:r>
+        <w:rPr>
+          <w:sz w:val="24"/>
+          <w:szCs w:val="24"/>
+        </w:rPr>
+        <w:t>Must have evaluation</w:t>
+      </w:r>
+    </w:p>
+    <w:p>
+      <w:pPr>
+        <w:pStyle w:val="ListParagraph"/>
+        <w:numPr>
+          <w:ilvl w:val="0"/>
+          <w:numId w:val="1"/>
+        </w:numPr>
+        <w:tabs>
+          <w:tab w:val="left" w:pos="1368"/>
+        </w:tabs>
+        <w:rPr>
+          <w:sz w:val="24"/>
+          <w:szCs w:val="24"/>
+        </w:rPr>
+      </w:pPr>
+      <w:r>
+        <w:rPr>
+          <w:sz w:val="24"/>
+          <w:szCs w:val="24"/>
+        </w:rPr>
+        <w:t>Make sure to comment.</w:t>
+      </w:r>
+    </w:p>
+    <w:p>
+      <w:pPr>
+        <w:pStyle w:val="ListParagraph"/>
+        <w:numPr>
+          <w:ilvl w:val="0"/>
+          <w:numId w:val="1"/>
+        </w:numPr>
+        <w:tabs>
+          <w:tab w:val="left" w:pos="1368"/>
+        </w:tabs>
+        <w:rPr>
+          <w:sz w:val="24"/>
+          <w:szCs w:val="24"/>
+        </w:rPr>
+      </w:pPr>
+      <w:r>
+        <w:rPr>
+          <w:sz w:val="24"/>
+          <w:szCs w:val="24"/>
+        </w:rPr>
+        <w:t>(I am doing 4.5/Binary)</w:t>
+      </w:r>
+    </w:p>
+    <w:p>
+      <w:pPr>
+        <w:pStyle w:val="ListParagraph"/>
+        <w:numPr>
+          <w:ilvl w:val="0"/>
+          <w:numId w:val="1"/>
+        </w:numPr>
+        <w:tabs>
+          <w:tab w:val="left" w:pos="1368"/>
+        </w:tabs>
+        <w:rPr>
+          <w:sz w:val="24"/>
+          <w:szCs w:val="24"/>
+        </w:rPr>
+      </w:pPr>
+      <w:r>
+        <w:rPr>
+          <w:sz w:val="24"/>
+          <w:szCs w:val="24"/>
+        </w:rPr>
+        <w:t>At least 10 questions</w:t>
+      </w:r>
     </w:p>
     <w:sectPr>
       <w:pgSz w:w="11906" w:h="16838"/>

</xml_diff>